<commit_message>
Requisitos de Informação Correção
</commit_message>
<xml_diff>
--- a/Requisitos/Requisitos de Informação.docx
+++ b/Requisitos/Requisitos de Informação.docx
@@ -1234,28 +1234,52 @@
               <w:rPr>
                 <w:rFonts w:ascii="Times New Roman" w:hAnsi="Times New Roman" w:cs="Times New Roman"/>
               </w:rPr>
-              <w:t>Nome,</w:t>
-            </w:r>
-            <w:r>
-              <w:rPr>
-                <w:rFonts w:ascii="Times New Roman" w:hAnsi="Times New Roman" w:cs="Times New Roman"/>
-              </w:rPr>
-              <w:t xml:space="preserve"> Sexo,</w:t>
-            </w:r>
-            <w:r>
-              <w:rPr>
-                <w:rFonts w:ascii="Times New Roman" w:hAnsi="Times New Roman" w:cs="Times New Roman"/>
-              </w:rPr>
-              <w:t xml:space="preserve"> CPF, Endereço, Cidade, Estado, </w:t>
-            </w:r>
-            <w:r>
-              <w:rPr>
-                <w:rFonts w:ascii="Times New Roman" w:hAnsi="Times New Roman" w:cs="Times New Roman"/>
-              </w:rPr>
-              <w:t>Telefone, Celular, Senha.</w:t>
+              <w:t>Nome</w:t>
+            </w:r>
+            <w:r>
+              <w:rPr>
+                <w:rFonts w:ascii="Times New Roman" w:hAnsi="Times New Roman" w:cs="Times New Roman"/>
+              </w:rPr>
+              <w:t xml:space="preserve"> Completo</w:t>
+            </w:r>
+            <w:r>
+              <w:rPr>
+                <w:rFonts w:ascii="Times New Roman" w:hAnsi="Times New Roman" w:cs="Times New Roman"/>
+              </w:rPr>
+              <w:t>,</w:t>
+            </w:r>
+            <w:r>
+              <w:rPr>
+                <w:rFonts w:ascii="Times New Roman" w:hAnsi="Times New Roman" w:cs="Times New Roman"/>
+              </w:rPr>
+              <w:t xml:space="preserve"> </w:t>
+            </w:r>
+            <w:r>
+              <w:rPr>
+                <w:rFonts w:ascii="Times New Roman" w:hAnsi="Times New Roman" w:cs="Times New Roman"/>
+              </w:rPr>
+              <w:t xml:space="preserve">CPF, </w:t>
+            </w:r>
+            <w:r>
+              <w:rPr>
+                <w:rFonts w:ascii="Times New Roman" w:hAnsi="Times New Roman" w:cs="Times New Roman"/>
+              </w:rPr>
+              <w:t xml:space="preserve">Sexo, </w:t>
             </w:r>
             <w:bookmarkStart w:id="0" w:name="_GoBack"/>
             <w:bookmarkEnd w:id="0"/>
+            <w:r>
+              <w:rPr>
+                <w:rFonts w:ascii="Times New Roman" w:hAnsi="Times New Roman" w:cs="Times New Roman"/>
+              </w:rPr>
+              <w:t xml:space="preserve">Endereço, Cidade, Estado, </w:t>
+            </w:r>
+            <w:r>
+              <w:rPr>
+                <w:rFonts w:ascii="Times New Roman" w:hAnsi="Times New Roman" w:cs="Times New Roman"/>
+              </w:rPr>
+              <w:t>Telefone, Celular, Senha, Outras Informações Importantes.</w:t>
+            </w:r>
           </w:p>
         </w:tc>
       </w:tr>

</xml_diff>